<commit_message>
update documentation file in word
</commit_message>
<xml_diff>
--- a/Documentation/1 Essay Report-Paschalids.docx
+++ b/Documentation/1 Essay Report-Paschalids.docx
@@ -1784,13 +1784,8 @@
         <w:t>Git</w:t>
       </w:r>
       <w:r>
-        <w:t xml:space="preserve">, version </w:t>
-      </w:r>
-      <w:proofErr w:type="gramStart"/>
-      <w:r>
-        <w:t>control  system</w:t>
-      </w:r>
-      <w:proofErr w:type="gramEnd"/>
+        <w:t>, version control  system</w:t>
+      </w:r>
     </w:p>
     <w:p>
       <w:pPr>
@@ -1801,11 +1796,9 @@
         </w:numPr>
         <w:jc w:val="both"/>
       </w:pPr>
-      <w:proofErr w:type="spellStart"/>
       <w:r>
         <w:t>Github</w:t>
       </w:r>
-      <w:proofErr w:type="spellEnd"/>
       <w:r>
         <w:t xml:space="preserve">, </w:t>
       </w:r>
@@ -2092,14 +2085,12 @@
         </w:rPr>
         <w:t xml:space="preserve">χρησιμοποιήθηκε η </w:t>
       </w:r>
-      <w:proofErr w:type="spellStart"/>
       <w:r>
         <w:rPr>
           <w:lang w:val="en-US"/>
         </w:rPr>
         <w:t>Css</w:t>
       </w:r>
-      <w:proofErr w:type="spellEnd"/>
       <w:r>
         <w:rPr>
           <w:lang w:val="el-GR"/>
@@ -2112,7 +2103,6 @@
         </w:rPr>
         <w:t xml:space="preserve">στην τρίτη έκδοσή της, η </w:t>
       </w:r>
-      <w:proofErr w:type="spellStart"/>
       <w:r>
         <w:rPr>
           <w:b/>
@@ -2120,7 +2110,6 @@
         </w:rPr>
         <w:t>Css</w:t>
       </w:r>
-      <w:proofErr w:type="spellEnd"/>
       <w:r>
         <w:rPr>
           <w:b/>
@@ -2608,14 +2597,12 @@
         </w:rPr>
         <w:t xml:space="preserve">αλλά και </w:t>
       </w:r>
-      <w:proofErr w:type="spellStart"/>
       <w:r>
         <w:rPr>
           <w:lang w:val="en-US"/>
         </w:rPr>
         <w:t>javascript</w:t>
       </w:r>
-      <w:proofErr w:type="spellEnd"/>
       <w:r>
         <w:rPr>
           <w:lang w:val="el-GR"/>
@@ -2910,14 +2897,12 @@
         </w:rPr>
         <w:t xml:space="preserve">ή </w:t>
       </w:r>
-      <w:proofErr w:type="spellStart"/>
       <w:r>
         <w:rPr>
           <w:lang w:val="en-US"/>
         </w:rPr>
         <w:t>css</w:t>
       </w:r>
-      <w:proofErr w:type="spellEnd"/>
       <w:r>
         <w:rPr>
           <w:lang w:val="el-GR"/>
@@ -2963,46 +2948,16 @@
       </w:pPr>
       <w:bookmarkStart w:id="10" w:name="_Toc353615237"/>
       <w:bookmarkStart w:id="11" w:name="_Toc353623308"/>
-      <w:proofErr w:type="spellStart"/>
       <w:r>
         <w:rPr>
           <w:rFonts w:ascii="Arial" w:hAnsi="Arial" w:cs="Arial"/>
           <w:color w:val="auto"/>
           <w:lang w:val="en-US"/>
         </w:rPr>
-        <w:t>Git</w:t>
-      </w:r>
-      <w:proofErr w:type="spellEnd"/>
-      <w:r>
-        <w:rPr>
-          <w:rFonts w:ascii="Arial" w:hAnsi="Arial" w:cs="Arial"/>
-          <w:color w:val="auto"/>
-          <w:lang w:val="en-US"/>
-        </w:rPr>
-        <w:t xml:space="preserve"> </w:t>
-      </w:r>
-      <w:proofErr w:type="gramStart"/>
-      <w:r>
-        <w:rPr>
-          <w:rFonts w:ascii="Arial" w:hAnsi="Arial" w:cs="Arial"/>
-          <w:color w:val="auto"/>
-          <w:lang w:val="en-US"/>
-        </w:rPr>
-        <w:t xml:space="preserve">και  </w:t>
-      </w:r>
-      <w:proofErr w:type="spellStart"/>
-      <w:r>
-        <w:rPr>
-          <w:rFonts w:ascii="Arial" w:hAnsi="Arial" w:cs="Arial"/>
-          <w:color w:val="auto"/>
-          <w:lang w:val="en-US"/>
-        </w:rPr>
-        <w:t>Github</w:t>
+        <w:t>Git και  Github</w:t>
       </w:r>
       <w:bookmarkEnd w:id="10"/>
       <w:bookmarkEnd w:id="11"/>
-      <w:proofErr w:type="spellEnd"/>
-      <w:proofErr w:type="gramEnd"/>
     </w:p>
     <w:p>
       <w:pPr>
@@ -3042,7 +2997,6 @@
         </w:rPr>
         <w:t xml:space="preserve">επιλέχθηκε να χρησιμοποιηθεί το </w:t>
       </w:r>
-      <w:proofErr w:type="spellStart"/>
       <w:r>
         <w:rPr>
           <w:b/>
@@ -3050,7 +3004,6 @@
         </w:rPr>
         <w:t>Git</w:t>
       </w:r>
-      <w:proofErr w:type="spellEnd"/>
       <w:r>
         <w:rPr>
           <w:lang w:val="el-GR"/>
@@ -3063,7 +3016,6 @@
         </w:rPr>
         <w:t xml:space="preserve">αλλά και το </w:t>
       </w:r>
-      <w:proofErr w:type="spellStart"/>
       <w:r>
         <w:rPr>
           <w:b/>
@@ -3071,7 +3023,6 @@
         </w:rPr>
         <w:t>Github</w:t>
       </w:r>
-      <w:proofErr w:type="spellEnd"/>
       <w:r>
         <w:rPr>
           <w:lang w:val="el-GR"/>
@@ -3130,7 +3081,6 @@
         </w:rPr>
         <w:t xml:space="preserve">Το </w:t>
       </w:r>
-      <w:proofErr w:type="spellStart"/>
       <w:r>
         <w:rPr>
           <w:b/>
@@ -3138,7 +3088,6 @@
         </w:rPr>
         <w:t>Git</w:t>
       </w:r>
-      <w:proofErr w:type="spellEnd"/>
       <w:r>
         <w:rPr>
           <w:lang w:val="el-GR"/>
@@ -3274,14 +3223,12 @@
         </w:rPr>
         <w:t xml:space="preserve">), όπως το </w:t>
       </w:r>
-      <w:proofErr w:type="spellStart"/>
       <w:r>
         <w:rPr>
           <w:lang w:val="en-US"/>
         </w:rPr>
         <w:t>Github</w:t>
       </w:r>
-      <w:proofErr w:type="spellEnd"/>
       <w:r>
         <w:rPr>
           <w:lang w:val="el-GR"/>
@@ -3397,21 +3344,12 @@
         </w:rPr>
         <w:t xml:space="preserve">  </w:t>
       </w:r>
-      <w:proofErr w:type="spellStart"/>
-      <w:r>
-        <w:rPr>
-          <w:lang w:val="en-US"/>
-        </w:rPr>
-        <w:t>Το</w:t>
-      </w:r>
-      <w:proofErr w:type="spellEnd"/>
-      <w:r>
-        <w:rPr>
-          <w:lang w:val="en-US"/>
-        </w:rPr>
-        <w:t xml:space="preserve"> </w:t>
-      </w:r>
-      <w:proofErr w:type="spellStart"/>
+      <w:r>
+        <w:rPr>
+          <w:lang w:val="en-US"/>
+        </w:rPr>
+        <w:t xml:space="preserve">Το </w:t>
+      </w:r>
       <w:r>
         <w:rPr>
           <w:b/>
@@ -3419,264 +3357,11 @@
         </w:rPr>
         <w:t>GitHub</w:t>
       </w:r>
-      <w:proofErr w:type="spellEnd"/>
-      <w:r>
-        <w:rPr>
-          <w:lang w:val="en-US"/>
-        </w:rPr>
-        <w:t xml:space="preserve"> </w:t>
-      </w:r>
-      <w:proofErr w:type="spellStart"/>
-      <w:r>
-        <w:rPr>
-          <w:lang w:val="en-US"/>
-        </w:rPr>
-        <w:t>είν</w:t>
-      </w:r>
-      <w:proofErr w:type="spellEnd"/>
-      <w:r>
-        <w:rPr>
-          <w:lang w:val="en-US"/>
-        </w:rPr>
-        <w:t xml:space="preserve">αι </w:t>
-      </w:r>
-      <w:proofErr w:type="spellStart"/>
-      <w:r>
-        <w:rPr>
-          <w:lang w:val="en-US"/>
-        </w:rPr>
-        <w:t>μι</w:t>
-      </w:r>
-      <w:proofErr w:type="spellEnd"/>
-      <w:r>
-        <w:rPr>
-          <w:lang w:val="en-US"/>
-        </w:rPr>
-        <w:t>α πλα</w:t>
-      </w:r>
-      <w:proofErr w:type="spellStart"/>
-      <w:r>
-        <w:rPr>
-          <w:lang w:val="en-US"/>
-        </w:rPr>
-        <w:t>τφόρμ</w:t>
-      </w:r>
-      <w:proofErr w:type="spellEnd"/>
-      <w:r>
-        <w:rPr>
-          <w:lang w:val="en-US"/>
-        </w:rPr>
-        <w:t xml:space="preserve">α </w:t>
-      </w:r>
-      <w:proofErr w:type="spellStart"/>
-      <w:r>
-        <w:rPr>
-          <w:lang w:val="en-US"/>
-        </w:rPr>
-        <w:t>φιλοξενεί</w:t>
-      </w:r>
-      <w:proofErr w:type="spellEnd"/>
-      <w:r>
-        <w:rPr>
-          <w:lang w:val="en-US"/>
-        </w:rPr>
-        <w:t xml:space="preserve">ας </w:t>
-      </w:r>
-      <w:proofErr w:type="spellStart"/>
-      <w:r>
-        <w:rPr>
-          <w:lang w:val="en-US"/>
-        </w:rPr>
-        <w:t>κώδικ</w:t>
-      </w:r>
-      <w:proofErr w:type="spellEnd"/>
-      <w:r>
-        <w:rPr>
-          <w:lang w:val="en-US"/>
-        </w:rPr>
-        <w:t>α, η οπ</w:t>
-      </w:r>
-      <w:proofErr w:type="spellStart"/>
-      <w:r>
-        <w:rPr>
-          <w:lang w:val="en-US"/>
-        </w:rPr>
-        <w:t>οί</w:t>
-      </w:r>
-      <w:proofErr w:type="spellEnd"/>
-      <w:r>
-        <w:rPr>
-          <w:lang w:val="en-US"/>
-        </w:rPr>
-        <w:t>α επ</w:t>
-      </w:r>
-      <w:proofErr w:type="spellStart"/>
-      <w:r>
-        <w:rPr>
-          <w:lang w:val="en-US"/>
-        </w:rPr>
-        <w:t>ιτρέ</w:t>
-      </w:r>
-      <w:proofErr w:type="spellEnd"/>
-      <w:r>
-        <w:rPr>
-          <w:lang w:val="en-US"/>
-        </w:rPr>
-        <w:t>π</w:t>
-      </w:r>
-      <w:proofErr w:type="spellStart"/>
-      <w:r>
-        <w:rPr>
-          <w:lang w:val="en-US"/>
-        </w:rPr>
-        <w:t>ει</w:t>
-      </w:r>
-      <w:proofErr w:type="spellEnd"/>
-      <w:r>
-        <w:rPr>
-          <w:lang w:val="en-US"/>
-        </w:rPr>
-        <w:t xml:space="preserve"> να </w:t>
-      </w:r>
-      <w:proofErr w:type="spellStart"/>
-      <w:r>
-        <w:rPr>
-          <w:lang w:val="en-US"/>
-        </w:rPr>
-        <w:t>φιλοξενείτ</w:t>
-      </w:r>
-      <w:proofErr w:type="spellEnd"/>
-      <w:r>
-        <w:rPr>
-          <w:lang w:val="en-US"/>
-        </w:rPr>
-        <w:t xml:space="preserve">αι ο </w:t>
-      </w:r>
-      <w:proofErr w:type="spellStart"/>
-      <w:r>
-        <w:rPr>
-          <w:lang w:val="en-US"/>
-        </w:rPr>
-        <w:t>κώδικάς</w:t>
-      </w:r>
-      <w:proofErr w:type="spellEnd"/>
-      <w:r>
-        <w:rPr>
-          <w:lang w:val="en-US"/>
-        </w:rPr>
-        <w:t xml:space="preserve"> </w:t>
-      </w:r>
-      <w:proofErr w:type="spellStart"/>
-      <w:r>
-        <w:rPr>
-          <w:lang w:val="en-US"/>
-        </w:rPr>
-        <w:t>ενός</w:t>
-      </w:r>
-      <w:proofErr w:type="spellEnd"/>
-      <w:r>
-        <w:rPr>
-          <w:lang w:val="en-US"/>
-        </w:rPr>
-        <w:t xml:space="preserve"> project και </w:t>
-      </w:r>
-      <w:proofErr w:type="spellStart"/>
-      <w:r>
-        <w:rPr>
-          <w:lang w:val="en-US"/>
-        </w:rPr>
-        <w:t>κά</w:t>
-      </w:r>
-      <w:proofErr w:type="spellEnd"/>
-      <w:r>
-        <w:rPr>
-          <w:lang w:val="en-US"/>
-        </w:rPr>
-        <w:t>π</w:t>
-      </w:r>
-      <w:proofErr w:type="spellStart"/>
-      <w:r>
-        <w:rPr>
-          <w:lang w:val="en-US"/>
-        </w:rPr>
-        <w:t>ου</w:t>
-      </w:r>
-      <w:proofErr w:type="spellEnd"/>
-      <w:r>
-        <w:rPr>
-          <w:lang w:val="en-US"/>
-        </w:rPr>
-        <w:t xml:space="preserve"> α</w:t>
-      </w:r>
-      <w:proofErr w:type="spellStart"/>
-      <w:r>
-        <w:rPr>
-          <w:lang w:val="en-US"/>
-        </w:rPr>
-        <w:t>λλού</w:t>
-      </w:r>
-      <w:proofErr w:type="spellEnd"/>
-      <w:r>
-        <w:rPr>
-          <w:lang w:val="en-US"/>
-        </w:rPr>
-        <w:t xml:space="preserve"> (</w:t>
-      </w:r>
-      <w:proofErr w:type="spellStart"/>
-      <w:r>
-        <w:rPr>
-          <w:lang w:val="en-US"/>
-        </w:rPr>
-        <w:t>Github</w:t>
-      </w:r>
-      <w:proofErr w:type="spellEnd"/>
-      <w:r>
-        <w:rPr>
-          <w:lang w:val="en-US"/>
-        </w:rPr>
-        <w:t xml:space="preserve"> repository) π</w:t>
-      </w:r>
-      <w:proofErr w:type="spellStart"/>
-      <w:r>
-        <w:rPr>
-          <w:lang w:val="en-US"/>
-        </w:rPr>
-        <w:t>έρ</w:t>
-      </w:r>
-      <w:proofErr w:type="spellEnd"/>
-      <w:r>
-        <w:rPr>
-          <w:lang w:val="en-US"/>
-        </w:rPr>
-        <w:t xml:space="preserve">α από </w:t>
-      </w:r>
-      <w:proofErr w:type="spellStart"/>
-      <w:r>
-        <w:rPr>
-          <w:lang w:val="en-US"/>
-        </w:rPr>
-        <w:t>τον</w:t>
-      </w:r>
-      <w:proofErr w:type="spellEnd"/>
-      <w:r>
-        <w:rPr>
-          <w:lang w:val="en-US"/>
-        </w:rPr>
-        <w:t xml:space="preserve"> υπ</w:t>
-      </w:r>
-      <w:proofErr w:type="spellStart"/>
-      <w:r>
-        <w:rPr>
-          <w:lang w:val="en-US"/>
-        </w:rPr>
-        <w:t>ολογιστή</w:t>
-      </w:r>
-      <w:proofErr w:type="spellEnd"/>
-      <w:r>
-        <w:rPr>
-          <w:lang w:val="en-US"/>
-        </w:rPr>
-        <w:t xml:space="preserve"> μας (Local repository).</w:t>
+      <w:r>
+        <w:rPr>
+          <w:lang w:val="en-US"/>
+        </w:rPr>
+        <w:t xml:space="preserve"> είναι μια πλατφόρμα φιλοξενείας κώδικα, η οποία επιτρέπει να φιλοξενείται ο κώδικάς ενός project και κάπου αλλού (Github repository) πέρα από τον υπολογιστή μας (Local repository).</w:t>
       </w:r>
     </w:p>
     <w:p/>
@@ -3718,14 +3403,12 @@
         </w:rPr>
         <w:t xml:space="preserve">, πάλι με την λογική του ενός </w:t>
       </w:r>
-      <w:proofErr w:type="spellStart"/>
       <w:r>
         <w:rPr>
           <w:lang w:val="en-US"/>
         </w:rPr>
         <w:t>Github</w:t>
       </w:r>
-      <w:proofErr w:type="spellEnd"/>
       <w:r>
         <w:rPr>
           <w:lang w:val="el-GR"/>
@@ -3795,14 +3478,12 @@
         </w:rPr>
         <w:t xml:space="preserve">   Το σημαντικότερο όφελος που απορρέει από τη χρήση της συγκεκριμένης πλατφόρμας (ή και άλλων παρόμοιων πχ </w:t>
       </w:r>
-      <w:proofErr w:type="spellStart"/>
       <w:r>
         <w:rPr>
           <w:lang w:val="en-US"/>
         </w:rPr>
         <w:t>Bitbucket</w:t>
       </w:r>
-      <w:proofErr w:type="spellEnd"/>
       <w:r>
         <w:rPr>
           <w:lang w:val="el-GR"/>
@@ -3836,28 +3517,24 @@
         </w:rPr>
         <w:t xml:space="preserve">   Το </w:t>
       </w:r>
-      <w:proofErr w:type="spellStart"/>
       <w:r>
         <w:rPr>
           <w:lang w:val="en-US"/>
         </w:rPr>
         <w:t>Github</w:t>
       </w:r>
-      <w:proofErr w:type="spellEnd"/>
       <w:r>
         <w:rPr>
           <w:lang w:val="el-GR"/>
         </w:rPr>
         <w:t xml:space="preserve"> τα τελευταία χρόνια παρέχει τη δυνατότητα φιλοξενίας στατικών ιστοσελίδων, (τα αρχεία των οποίων φιλοξενούνται σε </w:t>
       </w:r>
-      <w:proofErr w:type="spellStart"/>
       <w:r>
         <w:rPr>
           <w:lang w:val="en-US"/>
         </w:rPr>
         <w:t>Github</w:t>
       </w:r>
-      <w:proofErr w:type="spellEnd"/>
       <w:r>
         <w:rPr>
           <w:lang w:val="el-GR"/>
@@ -3876,7 +3553,6 @@
         </w:rPr>
         <w:t xml:space="preserve">) μέσω του </w:t>
       </w:r>
-      <w:proofErr w:type="spellStart"/>
       <w:r>
         <w:rPr>
           <w:b/>
@@ -3884,7 +3560,6 @@
         </w:rPr>
         <w:t>Github</w:t>
       </w:r>
-      <w:proofErr w:type="spellEnd"/>
       <w:r>
         <w:rPr>
           <w:b/>
@@ -3917,14 +3592,12 @@
         </w:rPr>
         <w:t xml:space="preserve">έχει χρησιμοποιηθεί. Περισσότερα σχετικά με τις </w:t>
       </w:r>
-      <w:proofErr w:type="spellStart"/>
       <w:r>
         <w:rPr>
           <w:lang w:val="en-US"/>
         </w:rPr>
         <w:t>Github</w:t>
       </w:r>
-      <w:proofErr w:type="spellEnd"/>
       <w:r>
         <w:rPr>
           <w:lang w:val="el-GR"/>
@@ -3949,34 +3622,16 @@
         </w:rPr>
         <w:t xml:space="preserve">ν </w:t>
       </w:r>
-      <w:r>
-        <w:fldChar w:fldCharType="begin"/>
-      </w:r>
-      <w:r>
-        <w:instrText xml:space="preserve"> HYPERLINK "http</w:instrText>
-      </w:r>
-      <w:r>
-        <w:instrText xml:space="preserve">s://help.github.com/articles/what-is-github-pages/" </w:instrText>
-      </w:r>
-      <w:r>
-        <w:fldChar w:fldCharType="separate"/>
-      </w:r>
-      <w:r>
-        <w:rPr>
-          <w:rStyle w:val="Hyperlink"/>
-          <w:u w:val="none"/>
-          <w:lang w:val="el-GR"/>
-        </w:rPr>
-        <w:t>εδώ</w:t>
-      </w:r>
-      <w:r>
-        <w:rPr>
-          <w:rStyle w:val="Hyperlink"/>
-          <w:u w:val="none"/>
-          <w:lang w:val="el-GR"/>
-        </w:rPr>
-        <w:fldChar w:fldCharType="end"/>
-      </w:r>
+      <w:hyperlink r:id="rId10" w:history="1">
+        <w:r>
+          <w:rPr>
+            <w:rStyle w:val="Hyperlink"/>
+            <w:u w:val="none"/>
+            <w:lang w:val="el-GR"/>
+          </w:rPr>
+          <w:t>εδώ</w:t>
+        </w:r>
+      </w:hyperlink>
       <w:r>
         <w:rPr>
           <w:lang w:val="el-GR"/>
@@ -4049,7 +3704,6 @@
         </w:rPr>
         <w:t xml:space="preserve"> χρήση των </w:t>
       </w:r>
-      <w:proofErr w:type="spellStart"/>
       <w:r>
         <w:rPr>
           <w:lang w:val="en-US"/>
@@ -4062,7 +3716,6 @@
         </w:rPr>
         <w:t>it</w:t>
       </w:r>
-      <w:proofErr w:type="spellEnd"/>
       <w:r>
         <w:rPr>
           <w:lang w:val="el-GR"/>
@@ -4136,14 +3789,12 @@
         </w:rPr>
         <w:t xml:space="preserve">του </w:t>
       </w:r>
-      <w:proofErr w:type="spellStart"/>
       <w:r>
         <w:rPr>
           <w:lang w:val="en-US"/>
         </w:rPr>
         <w:t>MacOS</w:t>
       </w:r>
-      <w:proofErr w:type="spellEnd"/>
       <w:r>
         <w:rPr>
           <w:lang w:val="el-GR"/>
@@ -4177,7 +3828,6 @@
       </w:pPr>
       <w:bookmarkStart w:id="18" w:name="_Toc353615241"/>
       <w:bookmarkStart w:id="19" w:name="_Toc353623312"/>
-      <w:proofErr w:type="spellStart"/>
       <w:r>
         <w:rPr>
           <w:rFonts w:ascii="Arial" w:hAnsi="Arial" w:cs="Arial"/>
@@ -4185,16 +3835,7 @@
           <w:lang w:val="en-US"/>
         </w:rPr>
         <w:lastRenderedPageBreak/>
-        <w:t>Λογότυ</w:t>
-      </w:r>
-      <w:proofErr w:type="spellEnd"/>
-      <w:r>
-        <w:rPr>
-          <w:rFonts w:ascii="Arial" w:hAnsi="Arial" w:cs="Arial"/>
-          <w:color w:val="auto"/>
-          <w:lang w:val="en-US"/>
-        </w:rPr>
-        <w:t>πο</w:t>
+        <w:t>Λογότυπο</w:t>
       </w:r>
       <w:bookmarkEnd w:id="18"/>
       <w:bookmarkEnd w:id="19"/>
@@ -4382,20 +4023,10 @@
           <w:color w:val="auto"/>
           <w:lang w:val="en-US"/>
         </w:rPr>
-        <w:t>Online π</w:t>
-      </w:r>
-      <w:proofErr w:type="spellStart"/>
-      <w:r>
-        <w:rPr>
-          <w:rFonts w:ascii="Arial" w:hAnsi="Arial" w:cs="Arial"/>
-          <w:color w:val="auto"/>
-          <w:lang w:val="en-US"/>
-        </w:rPr>
-        <w:t>ηγές</w:t>
+        <w:t>Online πηγές</w:t>
       </w:r>
       <w:bookmarkEnd w:id="20"/>
       <w:bookmarkEnd w:id="21"/>
-      <w:proofErr w:type="spellEnd"/>
     </w:p>
     <w:p>
       <w:pPr>
@@ -4446,7 +4077,7 @@
         </w:numPr>
         <w:jc w:val="both"/>
       </w:pPr>
-      <w:hyperlink r:id="rId10" w:history="1">
+      <w:hyperlink r:id="rId11" w:history="1">
         <w:r>
           <w:rPr>
             <w:rStyle w:val="Hyperlink"/>
@@ -4465,7 +4096,7 @@
         </w:numPr>
         <w:jc w:val="both"/>
       </w:pPr>
-      <w:hyperlink r:id="rId11" w:history="1">
+      <w:hyperlink r:id="rId12" w:history="1">
         <w:r>
           <w:rPr>
             <w:rStyle w:val="Hyperlink"/>
@@ -4484,7 +4115,7 @@
         </w:numPr>
         <w:jc w:val="both"/>
       </w:pPr>
-      <w:hyperlink r:id="rId12" w:history="1">
+      <w:hyperlink r:id="rId13" w:history="1">
         <w:r>
           <w:rPr>
             <w:rStyle w:val="Hyperlink"/>
@@ -4503,7 +4134,7 @@
         </w:numPr>
         <w:jc w:val="both"/>
       </w:pPr>
-      <w:hyperlink r:id="rId13" w:history="1">
+      <w:hyperlink r:id="rId14" w:history="1">
         <w:r>
           <w:rPr>
             <w:rStyle w:val="Hyperlink"/>
@@ -4522,7 +4153,7 @@
         </w:numPr>
         <w:jc w:val="both"/>
       </w:pPr>
-      <w:hyperlink r:id="rId14" w:history="1">
+      <w:hyperlink r:id="rId15" w:history="1">
         <w:r>
           <w:rPr>
             <w:rStyle w:val="Hyperlink"/>
@@ -4541,7 +4172,7 @@
         </w:numPr>
         <w:jc w:val="both"/>
       </w:pPr>
-      <w:hyperlink r:id="rId15" w:history="1">
+      <w:hyperlink r:id="rId16" w:history="1">
         <w:r>
           <w:rPr>
             <w:rStyle w:val="Hyperlink"/>
@@ -4602,7 +4233,6 @@
       </w:pPr>
       <w:bookmarkStart w:id="24" w:name="_Toc353615244"/>
       <w:bookmarkStart w:id="25" w:name="_Toc353623315"/>
-      <w:proofErr w:type="spellStart"/>
       <w:r>
         <w:rPr>
           <w:rFonts w:ascii="Arial" w:hAnsi="Arial" w:cs="Arial"/>
@@ -4617,173 +4247,18 @@
           <w:color w:val="auto"/>
           <w:lang w:val="en-US"/>
         </w:rPr>
-        <w:t>λεγχος</w:t>
-      </w:r>
-      <w:proofErr w:type="spellEnd"/>
+        <w:t>λεγχος συμπεριφοράς ιστοτόπου για χρήση σε</w:t>
+      </w:r>
       <w:r>
         <w:rPr>
           <w:rFonts w:ascii="Arial" w:hAnsi="Arial" w:cs="Arial"/>
           <w:color w:val="auto"/>
           <w:lang w:val="en-US"/>
         </w:rPr>
-        <w:t xml:space="preserve"> </w:t>
-      </w:r>
-      <w:proofErr w:type="spellStart"/>
-      <w:r>
-        <w:rPr>
-          <w:rFonts w:ascii="Arial" w:hAnsi="Arial" w:cs="Arial"/>
-          <w:color w:val="auto"/>
-          <w:lang w:val="en-US"/>
-        </w:rPr>
-        <w:t>συμ</w:t>
-      </w:r>
-      <w:proofErr w:type="spellEnd"/>
-      <w:r>
-        <w:rPr>
-          <w:rFonts w:ascii="Arial" w:hAnsi="Arial" w:cs="Arial"/>
-          <w:color w:val="auto"/>
-          <w:lang w:val="en-US"/>
-        </w:rPr>
-        <w:t>π</w:t>
-      </w:r>
-      <w:proofErr w:type="spellStart"/>
-      <w:r>
-        <w:rPr>
-          <w:rFonts w:ascii="Arial" w:hAnsi="Arial" w:cs="Arial"/>
-          <w:color w:val="auto"/>
-          <w:lang w:val="en-US"/>
-        </w:rPr>
-        <w:t>εριφοράς</w:t>
-      </w:r>
-      <w:proofErr w:type="spellEnd"/>
-      <w:r>
-        <w:rPr>
-          <w:rFonts w:ascii="Arial" w:hAnsi="Arial" w:cs="Arial"/>
-          <w:color w:val="auto"/>
-          <w:lang w:val="en-US"/>
-        </w:rPr>
-        <w:t xml:space="preserve"> </w:t>
-      </w:r>
-      <w:proofErr w:type="spellStart"/>
-      <w:r>
-        <w:rPr>
-          <w:rFonts w:ascii="Arial" w:hAnsi="Arial" w:cs="Arial"/>
-          <w:color w:val="auto"/>
-          <w:lang w:val="en-US"/>
-        </w:rPr>
-        <w:t>ιστοτό</w:t>
-      </w:r>
-      <w:proofErr w:type="spellEnd"/>
-      <w:r>
-        <w:rPr>
-          <w:rFonts w:ascii="Arial" w:hAnsi="Arial" w:cs="Arial"/>
-          <w:color w:val="auto"/>
-          <w:lang w:val="en-US"/>
-        </w:rPr>
-        <w:t>π</w:t>
-      </w:r>
-      <w:proofErr w:type="spellStart"/>
-      <w:r>
-        <w:rPr>
-          <w:rFonts w:ascii="Arial" w:hAnsi="Arial" w:cs="Arial"/>
-          <w:color w:val="auto"/>
-          <w:lang w:val="en-US"/>
-        </w:rPr>
-        <w:t>ου</w:t>
-      </w:r>
-      <w:proofErr w:type="spellEnd"/>
-      <w:r>
-        <w:rPr>
-          <w:rFonts w:ascii="Arial" w:hAnsi="Arial" w:cs="Arial"/>
-          <w:color w:val="auto"/>
-          <w:lang w:val="en-US"/>
-        </w:rPr>
-        <w:t xml:space="preserve"> </w:t>
-      </w:r>
-      <w:proofErr w:type="spellStart"/>
-      <w:r>
-        <w:rPr>
-          <w:rFonts w:ascii="Arial" w:hAnsi="Arial" w:cs="Arial"/>
-          <w:color w:val="auto"/>
-          <w:lang w:val="en-US"/>
-        </w:rPr>
-        <w:t>γι</w:t>
-      </w:r>
-      <w:proofErr w:type="spellEnd"/>
-      <w:r>
-        <w:rPr>
-          <w:rFonts w:ascii="Arial" w:hAnsi="Arial" w:cs="Arial"/>
-          <w:color w:val="auto"/>
-          <w:lang w:val="en-US"/>
-        </w:rPr>
-        <w:t xml:space="preserve">α </w:t>
-      </w:r>
-      <w:proofErr w:type="spellStart"/>
-      <w:r>
-        <w:rPr>
-          <w:rFonts w:ascii="Arial" w:hAnsi="Arial" w:cs="Arial"/>
-          <w:color w:val="auto"/>
-          <w:lang w:val="en-US"/>
-        </w:rPr>
-        <w:t>χρήση</w:t>
-      </w:r>
-      <w:proofErr w:type="spellEnd"/>
-      <w:r>
-        <w:rPr>
-          <w:rFonts w:ascii="Arial" w:hAnsi="Arial" w:cs="Arial"/>
-          <w:color w:val="auto"/>
-          <w:lang w:val="en-US"/>
-        </w:rPr>
-        <w:t xml:space="preserve"> </w:t>
-      </w:r>
-      <w:proofErr w:type="spellStart"/>
-      <w:r>
-        <w:rPr>
-          <w:rFonts w:ascii="Arial" w:hAnsi="Arial" w:cs="Arial"/>
-          <w:color w:val="auto"/>
-          <w:lang w:val="en-US"/>
-        </w:rPr>
-        <w:t>σε</w:t>
-      </w:r>
-      <w:proofErr w:type="spellEnd"/>
-      <w:r>
-        <w:rPr>
-          <w:rFonts w:ascii="Arial" w:hAnsi="Arial" w:cs="Arial"/>
-          <w:color w:val="auto"/>
-          <w:lang w:val="en-US"/>
-        </w:rPr>
-        <w:t xml:space="preserve"> </w:t>
-      </w:r>
-      <w:proofErr w:type="spellStart"/>
-      <w:r>
-        <w:rPr>
-          <w:rFonts w:ascii="Arial" w:hAnsi="Arial" w:cs="Arial"/>
-          <w:color w:val="auto"/>
-          <w:lang w:val="en-US"/>
-        </w:rPr>
-        <w:t>κινητές</w:t>
-      </w:r>
-      <w:proofErr w:type="spellEnd"/>
-      <w:r>
-        <w:rPr>
-          <w:rFonts w:ascii="Arial" w:hAnsi="Arial" w:cs="Arial"/>
-          <w:color w:val="auto"/>
-          <w:lang w:val="en-US"/>
-        </w:rPr>
-        <w:t xml:space="preserve"> </w:t>
-      </w:r>
-      <w:proofErr w:type="spellStart"/>
-      <w:r>
-        <w:rPr>
-          <w:rFonts w:ascii="Arial" w:hAnsi="Arial" w:cs="Arial"/>
-          <w:color w:val="auto"/>
-          <w:lang w:val="en-US"/>
-        </w:rPr>
-        <w:t>συσκευές</w:t>
+        <w:t xml:space="preserve"> κινητές συσκευές</w:t>
       </w:r>
       <w:bookmarkEnd w:id="24"/>
       <w:bookmarkEnd w:id="25"/>
-      <w:proofErr w:type="spellEnd"/>
       <w:r>
         <w:rPr>
           <w:rFonts w:ascii="Arial" w:hAnsi="Arial" w:cs="Arial"/>
@@ -5393,14 +4868,12 @@
         </w:rPr>
         <w:t xml:space="preserve"> </w:t>
       </w:r>
-      <w:proofErr w:type="spellStart"/>
       <w:r>
         <w:rPr>
           <w:lang w:val="en-US"/>
         </w:rPr>
         <w:t>css</w:t>
       </w:r>
-      <w:proofErr w:type="spellEnd"/>
       <w:r>
         <w:rPr>
           <w:lang w:val="el-GR"/>
@@ -5413,17 +4886,27 @@
         </w:rPr>
         <w:t xml:space="preserve">και </w:t>
       </w:r>
-      <w:proofErr w:type="spellStart"/>
-      <w:r>
-        <w:rPr>
-          <w:lang w:val="en-US"/>
-        </w:rPr>
-        <w:t>javascript</w:t>
-      </w:r>
-      <w:proofErr w:type="spellEnd"/>
-      <w:r>
-        <w:rPr>
-          <w:lang w:val="en-US"/>
+      <w:r>
+        <w:rPr>
+          <w:lang w:val="en-US"/>
+        </w:rPr>
+        <w:t xml:space="preserve">javascript </w:t>
+      </w:r>
+      <w:r>
+        <w:rPr>
+          <w:lang w:val="el-GR"/>
+        </w:rPr>
+        <w:t xml:space="preserve">κώδικα που προστέθηκε από </w:t>
+      </w:r>
+      <w:r>
+        <w:rPr>
+          <w:lang w:val="el-GR"/>
+        </w:rPr>
+        <w:t>εμένα. Ουσιαστικά, δημιουργήθηκαν</w:t>
+      </w:r>
+      <w:r>
+        <w:rPr>
+          <w:lang w:val="el-GR"/>
         </w:rPr>
         <w:t xml:space="preserve"> </w:t>
       </w:r>
@@ -5431,30 +4914,40 @@
         <w:rPr>
           <w:lang w:val="el-GR"/>
         </w:rPr>
-        <w:t xml:space="preserve">κώδικα που προστέθηκε από εμένα. Ουσιαστικά, δημιουργήθηκε νέο αρχείο, το οποίο περιέχει όλον τον </w:t>
-      </w:r>
-      <w:proofErr w:type="spellStart"/>
+        <w:t>νέα αρχεία, τα οποία περιέχουν</w:t>
+      </w:r>
+      <w:r>
+        <w:rPr>
+          <w:lang w:val="el-GR"/>
+        </w:rPr>
+        <w:t xml:space="preserve"> </w:t>
+      </w:r>
+      <w:r>
+        <w:rPr>
+          <w:lang w:val="el-GR"/>
+        </w:rPr>
+        <w:t xml:space="preserve">αντίστοιχα </w:t>
+      </w:r>
+      <w:bookmarkStart w:id="28" w:name="_GoBack"/>
+      <w:bookmarkEnd w:id="28"/>
+      <w:r>
+        <w:rPr>
+          <w:lang w:val="el-GR"/>
+        </w:rPr>
+        <w:t xml:space="preserve">όλον τον </w:t>
+      </w:r>
       <w:r>
         <w:rPr>
           <w:lang w:val="en-US"/>
         </w:rPr>
         <w:t>css</w:t>
       </w:r>
-      <w:proofErr w:type="spellEnd"/>
-      <w:r>
-        <w:rPr>
-          <w:lang w:val="en-US"/>
-        </w:rPr>
-        <w:t>/</w:t>
-      </w:r>
-      <w:proofErr w:type="spellStart"/>
-      <w:r>
-        <w:rPr>
-          <w:lang w:val="en-US"/>
-        </w:rPr>
-        <w:t>javascript</w:t>
-      </w:r>
-      <w:proofErr w:type="spellEnd"/>
+      <w:r>
+        <w:rPr>
+          <w:lang w:val="en-US"/>
+        </w:rPr>
+        <w:t>/javascript</w:t>
+      </w:r>
       <w:r>
         <w:rPr>
           <w:lang w:val="el-GR"/>
@@ -5493,106 +4986,32 @@
           <w:lang w:val="en-US"/>
         </w:rPr>
       </w:pPr>
-      <w:bookmarkStart w:id="28" w:name="_Toc353623317"/>
-      <w:proofErr w:type="spellStart"/>
+      <w:bookmarkStart w:id="29" w:name="_Toc353623317"/>
       <w:r>
         <w:rPr>
           <w:rFonts w:ascii="Arial" w:hAnsi="Arial" w:cs="Arial"/>
           <w:color w:val="auto"/>
           <w:lang w:val="en-US"/>
         </w:rPr>
-        <w:t>Δι</w:t>
-      </w:r>
-      <w:proofErr w:type="spellEnd"/>
+        <w:t xml:space="preserve">Διαχείριση μεγάλου όγκου </w:t>
+      </w:r>
       <w:r>
         <w:rPr>
           <w:rFonts w:ascii="Arial" w:hAnsi="Arial" w:cs="Arial"/>
           <w:color w:val="auto"/>
-          <w:lang w:val="en-US"/>
-        </w:rPr>
-        <w:t>α</w:t>
-      </w:r>
-      <w:proofErr w:type="spellStart"/>
+          <w:lang w:val="el-GR"/>
+        </w:rPr>
+        <w:t>πληροφορίας/</w:t>
+      </w:r>
       <w:r>
         <w:rPr>
           <w:rFonts w:ascii="Arial" w:hAnsi="Arial" w:cs="Arial"/>
           <w:color w:val="auto"/>
           <w:lang w:val="en-US"/>
         </w:rPr>
-        <w:t>χείριση</w:t>
-      </w:r>
-      <w:proofErr w:type="spellEnd"/>
-      <w:r>
-        <w:rPr>
-          <w:rFonts w:ascii="Arial" w:hAnsi="Arial" w:cs="Arial"/>
-          <w:color w:val="auto"/>
-          <w:lang w:val="en-US"/>
-        </w:rPr>
-        <w:t xml:space="preserve"> </w:t>
-      </w:r>
-      <w:proofErr w:type="spellStart"/>
-      <w:r>
-        <w:rPr>
-          <w:rFonts w:ascii="Arial" w:hAnsi="Arial" w:cs="Arial"/>
-          <w:color w:val="auto"/>
-          <w:lang w:val="en-US"/>
-        </w:rPr>
-        <w:t>μεγάλου</w:t>
-      </w:r>
-      <w:proofErr w:type="spellEnd"/>
-      <w:r>
-        <w:rPr>
-          <w:rFonts w:ascii="Arial" w:hAnsi="Arial" w:cs="Arial"/>
-          <w:color w:val="auto"/>
-          <w:lang w:val="en-US"/>
-        </w:rPr>
-        <w:t xml:space="preserve"> </w:t>
-      </w:r>
-      <w:proofErr w:type="spellStart"/>
-      <w:r>
-        <w:rPr>
-          <w:rFonts w:ascii="Arial" w:hAnsi="Arial" w:cs="Arial"/>
-          <w:color w:val="auto"/>
-          <w:lang w:val="en-US"/>
-        </w:rPr>
-        <w:t>όγκου</w:t>
-      </w:r>
-      <w:proofErr w:type="spellEnd"/>
-      <w:r>
-        <w:rPr>
-          <w:rFonts w:ascii="Arial" w:hAnsi="Arial" w:cs="Arial"/>
-          <w:color w:val="auto"/>
-          <w:lang w:val="en-US"/>
-        </w:rPr>
-        <w:t xml:space="preserve"> </w:t>
-      </w:r>
-      <w:r>
-        <w:rPr>
-          <w:rFonts w:ascii="Arial" w:hAnsi="Arial" w:cs="Arial"/>
-          <w:color w:val="auto"/>
-          <w:lang w:val="el-GR"/>
-        </w:rPr>
-        <w:t>πληροφορίας/</w:t>
-      </w:r>
-      <w:r>
-        <w:rPr>
-          <w:rFonts w:ascii="Arial" w:hAnsi="Arial" w:cs="Arial"/>
-          <w:color w:val="auto"/>
-          <w:lang w:val="en-US"/>
-        </w:rPr>
-        <w:t>π</w:t>
-      </w:r>
-      <w:proofErr w:type="spellStart"/>
-      <w:r>
-        <w:rPr>
-          <w:rFonts w:ascii="Arial" w:hAnsi="Arial" w:cs="Arial"/>
-          <w:color w:val="auto"/>
-          <w:lang w:val="en-US"/>
-        </w:rPr>
-        <w:t>εριεχομένου</w:t>
-      </w:r>
-      <w:bookmarkEnd w:id="28"/>
-      <w:proofErr w:type="spellEnd"/>
+        <w:t>περιεχομένου</w:t>
+      </w:r>
+      <w:bookmarkEnd w:id="29"/>
     </w:p>
     <w:p>
       <w:pPr>
@@ -5645,7 +5064,7 @@
         </w:rPr>
         <w:t>(</w:t>
       </w:r>
-      <w:hyperlink r:id="rId16" w:history="1">
+      <w:hyperlink r:id="rId17" w:history="1">
         <w:r>
           <w:rPr>
             <w:rStyle w:val="Hyperlink"/>
@@ -5661,34 +5080,16 @@
         </w:rPr>
         <w:t xml:space="preserve"> και </w:t>
       </w:r>
-      <w:r>
-        <w:fldChar w:fldCharType="begin"/>
-      </w:r>
-      <w:r>
-        <w:instrText xml:space="preserve"> HYPERLINK "https:/</w:instrText>
-      </w:r>
-      <w:r>
-        <w:instrText xml:space="preserve">/xarispas.github.io/research.html" </w:instrText>
-      </w:r>
-      <w:r>
-        <w:fldChar w:fldCharType="separate"/>
-      </w:r>
-      <w:r>
-        <w:rPr>
-          <w:rStyle w:val="Hyperlink"/>
-          <w:u w:val="none"/>
-          <w:lang w:val="el-GR"/>
-        </w:rPr>
-        <w:t>Έρευνα</w:t>
-      </w:r>
-      <w:r>
-        <w:rPr>
-          <w:rStyle w:val="Hyperlink"/>
-          <w:u w:val="none"/>
-          <w:lang w:val="el-GR"/>
-        </w:rPr>
-        <w:fldChar w:fldCharType="end"/>
-      </w:r>
+      <w:hyperlink r:id="rId18" w:history="1">
+        <w:r>
+          <w:rPr>
+            <w:rStyle w:val="Hyperlink"/>
+            <w:u w:val="none"/>
+            <w:lang w:val="el-GR"/>
+          </w:rPr>
+          <w:t>Έρευνα</w:t>
+        </w:r>
+      </w:hyperlink>
       <w:r>
         <w:rPr>
           <w:lang w:val="el-GR"/>
@@ -5890,8 +5291,6 @@
           <w:lang w:val="el-GR"/>
         </w:rPr>
       </w:pPr>
-      <w:bookmarkStart w:id="29" w:name="_GoBack"/>
-      <w:bookmarkEnd w:id="29"/>
     </w:p>
     <w:p>
       <w:pPr>
@@ -5903,53 +5302,15 @@
         </w:rPr>
       </w:pPr>
       <w:bookmarkStart w:id="30" w:name="_Toc353623318"/>
-      <w:proofErr w:type="spellStart"/>
       <w:r>
         <w:rPr>
           <w:rFonts w:ascii="Arial" w:hAnsi="Arial" w:cs="Arial"/>
           <w:color w:val="auto"/>
           <w:lang w:val="en-US"/>
         </w:rPr>
-        <w:t>Url</w:t>
-      </w:r>
-      <w:proofErr w:type="spellEnd"/>
-      <w:r>
-        <w:rPr>
-          <w:rFonts w:ascii="Arial" w:hAnsi="Arial" w:cs="Arial"/>
-          <w:color w:val="auto"/>
-          <w:lang w:val="en-US"/>
-        </w:rPr>
-        <w:t xml:space="preserve"> </w:t>
-      </w:r>
-      <w:proofErr w:type="spellStart"/>
-      <w:r>
-        <w:rPr>
-          <w:rFonts w:ascii="Arial" w:hAnsi="Arial" w:cs="Arial"/>
-          <w:color w:val="auto"/>
-          <w:lang w:val="en-US"/>
-        </w:rPr>
-        <w:t>ιστοτό</w:t>
-      </w:r>
-      <w:proofErr w:type="spellEnd"/>
-      <w:r>
-        <w:rPr>
-          <w:rFonts w:ascii="Arial" w:hAnsi="Arial" w:cs="Arial"/>
-          <w:color w:val="auto"/>
-          <w:lang w:val="en-US"/>
-        </w:rPr>
-        <w:t>π</w:t>
-      </w:r>
-      <w:proofErr w:type="spellStart"/>
-      <w:r>
-        <w:rPr>
-          <w:rFonts w:ascii="Arial" w:hAnsi="Arial" w:cs="Arial"/>
-          <w:color w:val="auto"/>
-          <w:lang w:val="en-US"/>
-        </w:rPr>
-        <w:t>ου</w:t>
+        <w:t>Url ιστοτόπου</w:t>
       </w:r>
       <w:bookmarkEnd w:id="30"/>
-      <w:proofErr w:type="spellEnd"/>
     </w:p>
     <w:p>
       <w:pPr>
@@ -5971,11 +5332,9 @@
         </w:rPr>
         <w:t xml:space="preserve">Όπως αναφέρεται και παραπάνω, ο ιστότοπος φιλοξενείται στο </w:t>
       </w:r>
-      <w:proofErr w:type="spellStart"/>
       <w:r>
         <w:t>Github</w:t>
       </w:r>
-      <w:proofErr w:type="spellEnd"/>
       <w:r>
         <w:rPr>
           <w:lang w:val="el-GR"/>
@@ -5991,7 +5350,7 @@
         </w:rPr>
         <w:t xml:space="preserve">): </w:t>
       </w:r>
-      <w:hyperlink r:id="rId17" w:history="1">
+      <w:hyperlink r:id="rId19" w:history="1">
         <w:r>
           <w:rPr>
             <w:rStyle w:val="Hyperlink"/>
@@ -6037,7 +5396,6 @@
           </w:rPr>
           <w:t>.</w:t>
         </w:r>
-        <w:proofErr w:type="spellStart"/>
         <w:r>
           <w:rPr>
             <w:rStyle w:val="Hyperlink"/>
@@ -6045,7 +5403,6 @@
           </w:rPr>
           <w:t>io</w:t>
         </w:r>
-        <w:proofErr w:type="spellEnd"/>
       </w:hyperlink>
     </w:p>
     <w:p>
@@ -6056,8 +5413,8 @@
       </w:pPr>
     </w:p>
     <w:sectPr>
-      <w:footerReference w:type="even" r:id="rId18"/>
-      <w:footerReference w:type="default" r:id="rId19"/>
+      <w:footerReference w:type="even" r:id="rId20"/>
+      <w:footerReference w:type="default" r:id="rId21"/>
       <w:pgSz w:w="11906" w:h="16838"/>
       <w:pgMar w:top="1440" w:right="1800" w:bottom="1440" w:left="1800" w:header="708" w:footer="708" w:gutter="0"/>
       <w:cols w:space="708"/>
@@ -7492,7 +6849,7 @@
 </file>
 
 <file path=customXml/itemProps1.xml><?xml version="1.0" encoding="utf-8"?>
-<ds:datastoreItem xmlns:ds="http://schemas.openxmlformats.org/officeDocument/2006/customXml" ds:itemID="{5B62FCC5-59F3-4846-872C-C0BADFDC0398}">
+<ds:datastoreItem xmlns:ds="http://schemas.openxmlformats.org/officeDocument/2006/customXml" ds:itemID="{4EFAEF0D-53EB-E14F-8B3D-105E0EE12774}">
   <ds:schemaRefs>
     <ds:schemaRef ds:uri="http://schemas.openxmlformats.org/officeDocument/2006/bibliography"/>
   </ds:schemaRefs>

</xml_diff>